<commit_message>
combining the structure script and creating tsv files with this script
</commit_message>
<xml_diff>
--- a/Download repertoires and metadata.docx
+++ b/Download repertoires and metadata.docx
@@ -8,90 +8,14 @@
         <w:rPr>
           <w:b/>
           <w:bCs/>
-          <w:sz w:val="28"/>
-          <w:szCs w:val="28"/>
-        </w:rPr>
-      </w:pPr>
-      <w:r>
-        <w:rPr>
-          <w:b/>
-          <w:bCs/>
-          <w:sz w:val="28"/>
-          <w:szCs w:val="28"/>
-        </w:rPr>
-        <w:t>D</w:t>
-      </w:r>
-      <w:r>
-        <w:rPr>
-          <w:b/>
-          <w:bCs/>
-          <w:sz w:val="28"/>
-          <w:szCs w:val="28"/>
-        </w:rPr>
-        <w:t>ownload</w:t>
-      </w:r>
-      <w:r>
-        <w:rPr>
-          <w:b/>
-          <w:bCs/>
-          <w:sz w:val="28"/>
-          <w:szCs w:val="28"/>
-        </w:rPr>
-        <w:t xml:space="preserve"> </w:t>
-      </w:r>
-      <w:r>
-        <w:rPr>
-          <w:b/>
-          <w:bCs/>
-          <w:sz w:val="28"/>
-          <w:szCs w:val="28"/>
-        </w:rPr>
-        <w:t>repertoires</w:t>
-      </w:r>
-      <w:r>
-        <w:rPr>
-          <w:b/>
-          <w:bCs/>
-          <w:sz w:val="28"/>
-          <w:szCs w:val="28"/>
-        </w:rPr>
-        <w:t xml:space="preserve"> </w:t>
-      </w:r>
-      <w:r>
-        <w:rPr>
-          <w:b/>
-          <w:bCs/>
-          <w:sz w:val="28"/>
-          <w:szCs w:val="28"/>
-        </w:rPr>
-        <w:t>and</w:t>
-      </w:r>
-      <w:r>
-        <w:rPr>
-          <w:b/>
-          <w:bCs/>
-          <w:sz w:val="28"/>
-          <w:szCs w:val="28"/>
-        </w:rPr>
-        <w:t xml:space="preserve"> </w:t>
-      </w:r>
-      <w:r>
-        <w:rPr>
-          <w:b/>
-          <w:bCs/>
-          <w:sz w:val="28"/>
-          <w:szCs w:val="28"/>
-        </w:rPr>
-        <w:t>metadata</w:t>
-      </w:r>
-      <w:r>
-        <w:rPr>
-          <w:b/>
-          <w:bCs/>
-          <w:sz w:val="28"/>
-          <w:szCs w:val="28"/>
-        </w:rPr>
-        <w:t>:</w:t>
+        </w:rPr>
+      </w:pPr>
+      <w:r>
+        <w:rPr>
+          <w:b/>
+          <w:bCs/>
+        </w:rPr>
+        <w:t>Download Repertoires and Metadata:</w:t>
       </w:r>
     </w:p>
     <w:p>
@@ -115,7 +39,27 @@
         <w:bidi w:val="0"/>
       </w:pPr>
       <w:r>
-        <w:t>This Python script enables users to download repertoires and metadata from online repositories. It offers an interactive command-line interface for selecting repositories, specifying a download directory, and entering study IDs. The script utilizes multiple Python libraries and modules for asynchronous processing, networking, and data management.</w:t>
+        <w:t xml:space="preserve">This Python script facilitates downloading repertoires and metadata from online repositories. It provides an interactive command-line interface for repository selection, download directory specification, and study ID entry. The script employs various Python libraries for asynchronous processing, networking, and data management. Once data is downloaded, </w:t>
+      </w:r>
+      <w:r>
+        <w:rPr>
+          <w:b/>
+          <w:bCs/>
+        </w:rPr>
+        <w:t>create_projects_structure.py</w:t>
+      </w:r>
+      <w:r>
+        <w:t xml:space="preserve"> and </w:t>
+      </w:r>
+      <w:r>
+        <w:rPr>
+          <w:b/>
+          <w:bCs/>
+        </w:rPr>
+        <w:t>json_to_tsv.py</w:t>
+      </w:r>
+      <w:r>
+        <w:t xml:space="preserve"> are called to structure the data into a coherent format and convert JSON formatted data into TSV files, respectively.</w:t>
       </w:r>
     </w:p>
     <w:p>
@@ -139,14 +83,14 @@
         <w:bidi w:val="0"/>
       </w:pPr>
       <w:r>
-        <w:t>The script consists of multiple functions and classes designed for the following tasks:</w:t>
+        <w:t>The script is composed of multiple functions and classes, each designed for specific tasks:</w:t>
       </w:r>
     </w:p>
     <w:p>
       <w:pPr>
         <w:numPr>
           <w:ilvl w:val="0"/>
-          <w:numId w:val="2"/>
+          <w:numId w:val="5"/>
         </w:numPr>
         <w:bidi w:val="0"/>
       </w:pPr>
@@ -174,14 +118,22 @@
         <w:t>)</w:t>
       </w:r>
       <w:r>
-        <w:t>: Query repertoires from a list of repositories based on a provided study ID. It sends requests to each repository and collects the results.</w:t>
+        <w:t xml:space="preserve">: Queries repertoires from repositories using study IDs, sending requests to each </w:t>
+      </w:r>
+      <w:proofErr w:type="gramStart"/>
+      <w:r>
+        <w:t>repository</w:t>
+      </w:r>
+      <w:proofErr w:type="gramEnd"/>
+      <w:r>
+        <w:t xml:space="preserve"> and gathering results.</w:t>
       </w:r>
     </w:p>
     <w:p>
       <w:pPr>
         <w:numPr>
           <w:ilvl w:val="0"/>
-          <w:numId w:val="2"/>
+          <w:numId w:val="5"/>
         </w:numPr>
         <w:bidi w:val="0"/>
       </w:pPr>
@@ -209,14 +161,14 @@
         <w:t>)</w:t>
       </w:r>
       <w:r>
-        <w:t>: Counts the rearrangements in the collected repertoires. It uses asynchronous requests to improve performance.</w:t>
+        <w:t>: Asynchronously counts the rearrangements in the collected repertoires to improve performance.</w:t>
       </w:r>
     </w:p>
     <w:p>
       <w:pPr>
         <w:numPr>
           <w:ilvl w:val="0"/>
-          <w:numId w:val="2"/>
+          <w:numId w:val="5"/>
         </w:numPr>
         <w:bidi w:val="0"/>
       </w:pPr>
@@ -244,14 +196,14 @@
         <w:t>)</w:t>
       </w:r>
       <w:r>
-        <w:t>: Combines repertoire collection and rearrangement counting, providing summary statistics about the downloaded data.</w:t>
+        <w:t>: Merges repertoire collection and rearrangement counting, offering summary statistics of the downloaded data.</w:t>
       </w:r>
     </w:p>
     <w:p>
       <w:pPr>
         <w:numPr>
           <w:ilvl w:val="0"/>
-          <w:numId w:val="2"/>
+          <w:numId w:val="5"/>
         </w:numPr>
         <w:bidi w:val="0"/>
       </w:pPr>
@@ -279,123 +231,210 @@
         <w:t>)</w:t>
       </w:r>
       <w:r>
-        <w:t>: Manages the asynchronous download of repertoires. It supports multiple concurrent downloads with a specified limit.</w:t>
+        <w:t>: Manages the asynchronous download of repertoires, allowing multiple concurrent downloads with a set limit.</w:t>
       </w:r>
     </w:p>
     <w:p>
       <w:pPr>
+        <w:numPr>
+          <w:ilvl w:val="0"/>
+          <w:numId w:val="5"/>
+        </w:numPr>
         <w:bidi w:val="0"/>
-        <w:rPr>
-          <w:b/>
-          <w:bCs/>
-        </w:rPr>
-      </w:pPr>
-      <w:r>
-        <w:rPr>
-          <w:b/>
-          <w:bCs/>
-        </w:rPr>
-        <w:t>Usage</w:t>
+      </w:pPr>
+      <w:r>
+        <w:rPr>
+          <w:b/>
+          <w:bCs/>
+        </w:rPr>
+        <w:t>Creating Project Structure (create_projects_structure.py)</w:t>
+      </w:r>
+      <w:r>
+        <w:t>: After downloading, this script organizes the genomic data files into a structured directory format.</w:t>
       </w:r>
     </w:p>
     <w:p>
       <w:pPr>
         <w:numPr>
           <w:ilvl w:val="0"/>
-          <w:numId w:val="3"/>
+          <w:numId w:val="5"/>
         </w:numPr>
         <w:bidi w:val="0"/>
       </w:pPr>
       <w:r>
-        <w:t xml:space="preserve">Run the script: </w:t>
-      </w:r>
-      <w:r>
-        <w:rPr>
-          <w:b/>
-          <w:bCs/>
-        </w:rPr>
-        <w:t xml:space="preserve">python </w:t>
-      </w:r>
-      <w:proofErr w:type="gramStart"/>
-      <w:r>
-        <w:rPr>
-          <w:b/>
-          <w:bCs/>
-        </w:rPr>
-        <w:t>download_repertoires_and_metadata.py</w:t>
-      </w:r>
-      <w:proofErr w:type="gramEnd"/>
+        <w:rPr>
+          <w:b/>
+          <w:bCs/>
+        </w:rPr>
+        <w:t>Converting JSON to TSV (json_to_tsv.py)</w:t>
+      </w:r>
+      <w:r>
+        <w:t>: Converts the downloaded JSON formatted data into TSV files, adhering to specific genomic data analysis formats.</w:t>
+      </w:r>
     </w:p>
     <w:p>
       <w:pPr>
+        <w:bidi w:val="0"/>
+        <w:rPr>
+          <w:b/>
+          <w:bCs/>
+        </w:rPr>
+      </w:pPr>
+      <w:r>
+        <w:rPr>
+          <w:b/>
+          <w:bCs/>
+        </w:rPr>
+        <w:t>Usage</w:t>
+      </w:r>
+    </w:p>
+    <w:p>
+      <w:pPr>
         <w:numPr>
           <w:ilvl w:val="0"/>
-          <w:numId w:val="3"/>
+          <w:numId w:val="6"/>
         </w:numPr>
         <w:bidi w:val="0"/>
       </w:pPr>
       <w:r>
-        <w:t>Input the download directory and study ID.</w:t>
+        <w:t xml:space="preserve">Run the script: </w:t>
+      </w:r>
+      <w:r>
+        <w:rPr>
+          <w:b/>
+          <w:bCs/>
+        </w:rPr>
+        <w:t>python download_repertoires_and_metadata.py</w:t>
+      </w:r>
+      <w:r>
+        <w:t>.</w:t>
       </w:r>
     </w:p>
     <w:p>
       <w:pPr>
         <w:numPr>
           <w:ilvl w:val="0"/>
-          <w:numId w:val="3"/>
+          <w:numId w:val="6"/>
         </w:numPr>
         <w:bidi w:val="0"/>
       </w:pPr>
       <w:r>
-        <w:t>Select repositories to search within.</w:t>
+        <w:t>Input the download directory and study ID.</w:t>
       </w:r>
     </w:p>
     <w:p>
       <w:pPr>
         <w:numPr>
           <w:ilvl w:val="0"/>
-          <w:numId w:val="3"/>
+          <w:numId w:val="6"/>
         </w:numPr>
         <w:bidi w:val="0"/>
       </w:pPr>
       <w:r>
-        <w:t>Initiate the download process.</w:t>
+        <w:t>Select repositories for searching.</w:t>
       </w:r>
     </w:p>
     <w:p>
       <w:pPr>
         <w:numPr>
           <w:ilvl w:val="0"/>
-          <w:numId w:val="3"/>
+          <w:numId w:val="6"/>
         </w:numPr>
         <w:bidi w:val="0"/>
       </w:pPr>
       <w:r>
-        <w:t>Repeat for additional study IDs or exit with "exit."</w:t>
+        <w:t>Initiate the download process.</w:t>
       </w:r>
     </w:p>
     <w:p>
       <w:pPr>
+        <w:numPr>
+          <w:ilvl w:val="0"/>
+          <w:numId w:val="6"/>
+        </w:numPr>
         <w:bidi w:val="0"/>
-        <w:rPr>
-          <w:b/>
-          <w:bCs/>
-        </w:rPr>
-      </w:pPr>
-      <w:r>
-        <w:rPr>
-          <w:b/>
-          <w:bCs/>
-        </w:rPr>
-        <w:t>Customization</w:t>
+      </w:pPr>
+      <w:r>
+        <w:t xml:space="preserve">Post-download, the </w:t>
+      </w:r>
+      <w:r>
+        <w:rPr>
+          <w:b/>
+          <w:bCs/>
+        </w:rPr>
+        <w:t>create_projects_structure.py</w:t>
+      </w:r>
+      <w:r>
+        <w:t xml:space="preserve"> script will organize the data.</w:t>
       </w:r>
     </w:p>
     <w:p>
       <w:pPr>
+        <w:numPr>
+          <w:ilvl w:val="0"/>
+          <w:numId w:val="6"/>
+        </w:numPr>
         <w:bidi w:val="0"/>
       </w:pPr>
       <w:r>
-        <w:t xml:space="preserve">You can customize the list of default repository URLs in the </w:t>
+        <w:t xml:space="preserve">The </w:t>
+      </w:r>
+      <w:r>
+        <w:rPr>
+          <w:b/>
+          <w:bCs/>
+        </w:rPr>
+        <w:t>json_to_tsv.py</w:t>
+      </w:r>
+      <w:r>
+        <w:t xml:space="preserve"> script will then convert the data into TSV format.</w:t>
+      </w:r>
+    </w:p>
+    <w:p>
+      <w:pPr>
+        <w:numPr>
+          <w:ilvl w:val="0"/>
+          <w:numId w:val="6"/>
+        </w:numPr>
+        <w:bidi w:val="0"/>
+      </w:pPr>
+      <w:r>
+        <w:t>Repeat for additional study IDs or exit with "exit."</w:t>
+      </w:r>
+    </w:p>
+    <w:p>
+      <w:pPr>
+        <w:bidi w:val="0"/>
+        <w:rPr>
+          <w:b/>
+          <w:bCs/>
+        </w:rPr>
+      </w:pPr>
+      <w:r>
+        <w:rPr>
+          <w:b/>
+          <w:bCs/>
+        </w:rPr>
+        <w:t>Customization</w:t>
+      </w:r>
+    </w:p>
+    <w:p>
+      <w:pPr>
+        <w:numPr>
+          <w:ilvl w:val="0"/>
+          <w:numId w:val="7"/>
+        </w:numPr>
+        <w:bidi w:val="0"/>
+      </w:pPr>
+      <w:r>
+        <w:rPr>
+          <w:b/>
+          <w:bCs/>
+        </w:rPr>
+        <w:t>Repositories</w:t>
+      </w:r>
+      <w:r>
+        <w:t xml:space="preserve">: Customize the list of default repository URLs in the </w:t>
       </w:r>
       <w:proofErr w:type="spellStart"/>
       <w:r>
@@ -415,7 +454,7 @@
       </w:r>
       <w:proofErr w:type="spellEnd"/>
       <w:r>
-        <w:t xml:space="preserve"> to include your own repositories or modify existing ones.</w:t>
+        <w:t xml:space="preserve"> to include personal repositories or modify existing ones.</w:t>
       </w:r>
     </w:p>
     <w:sectPr>
@@ -808,6 +847,119 @@
     </w:lvl>
   </w:abstractNum>
   <w:abstractNum w:abstractNumId="3" w15:restartNumberingAfterBreak="0">
+    <w:nsid w:val="449D6BC2"/>
+    <w:multiLevelType w:val="multilevel"/>
+    <w:tmpl w:val="5CC2D2B4"/>
+    <w:lvl w:ilvl="0">
+      <w:start w:val="1"/>
+      <w:numFmt w:val="decimal"/>
+      <w:lvlText w:val="%1."/>
+      <w:lvlJc w:val="left"/>
+      <w:pPr>
+        <w:tabs>
+          <w:tab w:val="num" w:pos="720"/>
+        </w:tabs>
+        <w:ind w:left="720" w:hanging="360"/>
+      </w:pPr>
+    </w:lvl>
+    <w:lvl w:ilvl="1" w:tentative="1">
+      <w:start w:val="1"/>
+      <w:numFmt w:val="decimal"/>
+      <w:lvlText w:val="%2."/>
+      <w:lvlJc w:val="left"/>
+      <w:pPr>
+        <w:tabs>
+          <w:tab w:val="num" w:pos="1440"/>
+        </w:tabs>
+        <w:ind w:left="1440" w:hanging="360"/>
+      </w:pPr>
+    </w:lvl>
+    <w:lvl w:ilvl="2" w:tentative="1">
+      <w:start w:val="1"/>
+      <w:numFmt w:val="decimal"/>
+      <w:lvlText w:val="%3."/>
+      <w:lvlJc w:val="left"/>
+      <w:pPr>
+        <w:tabs>
+          <w:tab w:val="num" w:pos="2160"/>
+        </w:tabs>
+        <w:ind w:left="2160" w:hanging="360"/>
+      </w:pPr>
+    </w:lvl>
+    <w:lvl w:ilvl="3" w:tentative="1">
+      <w:start w:val="1"/>
+      <w:numFmt w:val="decimal"/>
+      <w:lvlText w:val="%4."/>
+      <w:lvlJc w:val="left"/>
+      <w:pPr>
+        <w:tabs>
+          <w:tab w:val="num" w:pos="2880"/>
+        </w:tabs>
+        <w:ind w:left="2880" w:hanging="360"/>
+      </w:pPr>
+    </w:lvl>
+    <w:lvl w:ilvl="4" w:tentative="1">
+      <w:start w:val="1"/>
+      <w:numFmt w:val="decimal"/>
+      <w:lvlText w:val="%5."/>
+      <w:lvlJc w:val="left"/>
+      <w:pPr>
+        <w:tabs>
+          <w:tab w:val="num" w:pos="3600"/>
+        </w:tabs>
+        <w:ind w:left="3600" w:hanging="360"/>
+      </w:pPr>
+    </w:lvl>
+    <w:lvl w:ilvl="5" w:tentative="1">
+      <w:start w:val="1"/>
+      <w:numFmt w:val="decimal"/>
+      <w:lvlText w:val="%6."/>
+      <w:lvlJc w:val="left"/>
+      <w:pPr>
+        <w:tabs>
+          <w:tab w:val="num" w:pos="4320"/>
+        </w:tabs>
+        <w:ind w:left="4320" w:hanging="360"/>
+      </w:pPr>
+    </w:lvl>
+    <w:lvl w:ilvl="6" w:tentative="1">
+      <w:start w:val="1"/>
+      <w:numFmt w:val="decimal"/>
+      <w:lvlText w:val="%7."/>
+      <w:lvlJc w:val="left"/>
+      <w:pPr>
+        <w:tabs>
+          <w:tab w:val="num" w:pos="5040"/>
+        </w:tabs>
+        <w:ind w:left="5040" w:hanging="360"/>
+      </w:pPr>
+    </w:lvl>
+    <w:lvl w:ilvl="7" w:tentative="1">
+      <w:start w:val="1"/>
+      <w:numFmt w:val="decimal"/>
+      <w:lvlText w:val="%8."/>
+      <w:lvlJc w:val="left"/>
+      <w:pPr>
+        <w:tabs>
+          <w:tab w:val="num" w:pos="5760"/>
+        </w:tabs>
+        <w:ind w:left="5760" w:hanging="360"/>
+      </w:pPr>
+    </w:lvl>
+    <w:lvl w:ilvl="8" w:tentative="1">
+      <w:start w:val="1"/>
+      <w:numFmt w:val="decimal"/>
+      <w:lvlText w:val="%9."/>
+      <w:lvlJc w:val="left"/>
+      <w:pPr>
+        <w:tabs>
+          <w:tab w:val="num" w:pos="6480"/>
+        </w:tabs>
+        <w:ind w:left="6480" w:hanging="360"/>
+      </w:pPr>
+    </w:lvl>
+  </w:abstractNum>
+  <w:abstractNum w:abstractNumId="4" w15:restartNumberingAfterBreak="0">
     <w:nsid w:val="47C50BBB"/>
     <w:multiLevelType w:val="multilevel"/>
     <w:tmpl w:val="72685A08"/>
@@ -954,6 +1106,268 @@
         <w:rFonts w:ascii="Symbol" w:hAnsi="Symbol" w:hint="default"/>
         <w:sz w:val="20"/>
       </w:rPr>
+    </w:lvl>
+  </w:abstractNum>
+  <w:abstractNum w:abstractNumId="5" w15:restartNumberingAfterBreak="0">
+    <w:nsid w:val="4B4E4372"/>
+    <w:multiLevelType w:val="multilevel"/>
+    <w:tmpl w:val="46B85346"/>
+    <w:lvl w:ilvl="0">
+      <w:start w:val="1"/>
+      <w:numFmt w:val="bullet"/>
+      <w:lvlText w:val=""/>
+      <w:lvlJc w:val="left"/>
+      <w:pPr>
+        <w:tabs>
+          <w:tab w:val="num" w:pos="720"/>
+        </w:tabs>
+        <w:ind w:left="720" w:hanging="360"/>
+      </w:pPr>
+      <w:rPr>
+        <w:rFonts w:ascii="Symbol" w:hAnsi="Symbol" w:hint="default"/>
+        <w:sz w:val="20"/>
+      </w:rPr>
+    </w:lvl>
+    <w:lvl w:ilvl="1" w:tentative="1">
+      <w:start w:val="1"/>
+      <w:numFmt w:val="bullet"/>
+      <w:lvlText w:val=""/>
+      <w:lvlJc w:val="left"/>
+      <w:pPr>
+        <w:tabs>
+          <w:tab w:val="num" w:pos="1440"/>
+        </w:tabs>
+        <w:ind w:left="1440" w:hanging="360"/>
+      </w:pPr>
+      <w:rPr>
+        <w:rFonts w:ascii="Symbol" w:hAnsi="Symbol" w:hint="default"/>
+        <w:sz w:val="20"/>
+      </w:rPr>
+    </w:lvl>
+    <w:lvl w:ilvl="2" w:tentative="1">
+      <w:start w:val="1"/>
+      <w:numFmt w:val="bullet"/>
+      <w:lvlText w:val=""/>
+      <w:lvlJc w:val="left"/>
+      <w:pPr>
+        <w:tabs>
+          <w:tab w:val="num" w:pos="2160"/>
+        </w:tabs>
+        <w:ind w:left="2160" w:hanging="360"/>
+      </w:pPr>
+      <w:rPr>
+        <w:rFonts w:ascii="Symbol" w:hAnsi="Symbol" w:hint="default"/>
+        <w:sz w:val="20"/>
+      </w:rPr>
+    </w:lvl>
+    <w:lvl w:ilvl="3" w:tentative="1">
+      <w:start w:val="1"/>
+      <w:numFmt w:val="bullet"/>
+      <w:lvlText w:val=""/>
+      <w:lvlJc w:val="left"/>
+      <w:pPr>
+        <w:tabs>
+          <w:tab w:val="num" w:pos="2880"/>
+        </w:tabs>
+        <w:ind w:left="2880" w:hanging="360"/>
+      </w:pPr>
+      <w:rPr>
+        <w:rFonts w:ascii="Symbol" w:hAnsi="Symbol" w:hint="default"/>
+        <w:sz w:val="20"/>
+      </w:rPr>
+    </w:lvl>
+    <w:lvl w:ilvl="4" w:tentative="1">
+      <w:start w:val="1"/>
+      <w:numFmt w:val="bullet"/>
+      <w:lvlText w:val=""/>
+      <w:lvlJc w:val="left"/>
+      <w:pPr>
+        <w:tabs>
+          <w:tab w:val="num" w:pos="3600"/>
+        </w:tabs>
+        <w:ind w:left="3600" w:hanging="360"/>
+      </w:pPr>
+      <w:rPr>
+        <w:rFonts w:ascii="Symbol" w:hAnsi="Symbol" w:hint="default"/>
+        <w:sz w:val="20"/>
+      </w:rPr>
+    </w:lvl>
+    <w:lvl w:ilvl="5" w:tentative="1">
+      <w:start w:val="1"/>
+      <w:numFmt w:val="bullet"/>
+      <w:lvlText w:val=""/>
+      <w:lvlJc w:val="left"/>
+      <w:pPr>
+        <w:tabs>
+          <w:tab w:val="num" w:pos="4320"/>
+        </w:tabs>
+        <w:ind w:left="4320" w:hanging="360"/>
+      </w:pPr>
+      <w:rPr>
+        <w:rFonts w:ascii="Symbol" w:hAnsi="Symbol" w:hint="default"/>
+        <w:sz w:val="20"/>
+      </w:rPr>
+    </w:lvl>
+    <w:lvl w:ilvl="6" w:tentative="1">
+      <w:start w:val="1"/>
+      <w:numFmt w:val="bullet"/>
+      <w:lvlText w:val=""/>
+      <w:lvlJc w:val="left"/>
+      <w:pPr>
+        <w:tabs>
+          <w:tab w:val="num" w:pos="5040"/>
+        </w:tabs>
+        <w:ind w:left="5040" w:hanging="360"/>
+      </w:pPr>
+      <w:rPr>
+        <w:rFonts w:ascii="Symbol" w:hAnsi="Symbol" w:hint="default"/>
+        <w:sz w:val="20"/>
+      </w:rPr>
+    </w:lvl>
+    <w:lvl w:ilvl="7" w:tentative="1">
+      <w:start w:val="1"/>
+      <w:numFmt w:val="bullet"/>
+      <w:lvlText w:val=""/>
+      <w:lvlJc w:val="left"/>
+      <w:pPr>
+        <w:tabs>
+          <w:tab w:val="num" w:pos="5760"/>
+        </w:tabs>
+        <w:ind w:left="5760" w:hanging="360"/>
+      </w:pPr>
+      <w:rPr>
+        <w:rFonts w:ascii="Symbol" w:hAnsi="Symbol" w:hint="default"/>
+        <w:sz w:val="20"/>
+      </w:rPr>
+    </w:lvl>
+    <w:lvl w:ilvl="8" w:tentative="1">
+      <w:start w:val="1"/>
+      <w:numFmt w:val="bullet"/>
+      <w:lvlText w:val=""/>
+      <w:lvlJc w:val="left"/>
+      <w:pPr>
+        <w:tabs>
+          <w:tab w:val="num" w:pos="6480"/>
+        </w:tabs>
+        <w:ind w:left="6480" w:hanging="360"/>
+      </w:pPr>
+      <w:rPr>
+        <w:rFonts w:ascii="Symbol" w:hAnsi="Symbol" w:hint="default"/>
+        <w:sz w:val="20"/>
+      </w:rPr>
+    </w:lvl>
+  </w:abstractNum>
+  <w:abstractNum w:abstractNumId="6" w15:restartNumberingAfterBreak="0">
+    <w:nsid w:val="6DBC087B"/>
+    <w:multiLevelType w:val="multilevel"/>
+    <w:tmpl w:val="2370DFD8"/>
+    <w:lvl w:ilvl="0">
+      <w:start w:val="1"/>
+      <w:numFmt w:val="decimal"/>
+      <w:lvlText w:val="%1."/>
+      <w:lvlJc w:val="left"/>
+      <w:pPr>
+        <w:tabs>
+          <w:tab w:val="num" w:pos="720"/>
+        </w:tabs>
+        <w:ind w:left="720" w:hanging="360"/>
+      </w:pPr>
+    </w:lvl>
+    <w:lvl w:ilvl="1" w:tentative="1">
+      <w:start w:val="1"/>
+      <w:numFmt w:val="decimal"/>
+      <w:lvlText w:val="%2."/>
+      <w:lvlJc w:val="left"/>
+      <w:pPr>
+        <w:tabs>
+          <w:tab w:val="num" w:pos="1440"/>
+        </w:tabs>
+        <w:ind w:left="1440" w:hanging="360"/>
+      </w:pPr>
+    </w:lvl>
+    <w:lvl w:ilvl="2" w:tentative="1">
+      <w:start w:val="1"/>
+      <w:numFmt w:val="decimal"/>
+      <w:lvlText w:val="%3."/>
+      <w:lvlJc w:val="left"/>
+      <w:pPr>
+        <w:tabs>
+          <w:tab w:val="num" w:pos="2160"/>
+        </w:tabs>
+        <w:ind w:left="2160" w:hanging="360"/>
+      </w:pPr>
+    </w:lvl>
+    <w:lvl w:ilvl="3" w:tentative="1">
+      <w:start w:val="1"/>
+      <w:numFmt w:val="decimal"/>
+      <w:lvlText w:val="%4."/>
+      <w:lvlJc w:val="left"/>
+      <w:pPr>
+        <w:tabs>
+          <w:tab w:val="num" w:pos="2880"/>
+        </w:tabs>
+        <w:ind w:left="2880" w:hanging="360"/>
+      </w:pPr>
+    </w:lvl>
+    <w:lvl w:ilvl="4" w:tentative="1">
+      <w:start w:val="1"/>
+      <w:numFmt w:val="decimal"/>
+      <w:lvlText w:val="%5."/>
+      <w:lvlJc w:val="left"/>
+      <w:pPr>
+        <w:tabs>
+          <w:tab w:val="num" w:pos="3600"/>
+        </w:tabs>
+        <w:ind w:left="3600" w:hanging="360"/>
+      </w:pPr>
+    </w:lvl>
+    <w:lvl w:ilvl="5" w:tentative="1">
+      <w:start w:val="1"/>
+      <w:numFmt w:val="decimal"/>
+      <w:lvlText w:val="%6."/>
+      <w:lvlJc w:val="left"/>
+      <w:pPr>
+        <w:tabs>
+          <w:tab w:val="num" w:pos="4320"/>
+        </w:tabs>
+        <w:ind w:left="4320" w:hanging="360"/>
+      </w:pPr>
+    </w:lvl>
+    <w:lvl w:ilvl="6" w:tentative="1">
+      <w:start w:val="1"/>
+      <w:numFmt w:val="decimal"/>
+      <w:lvlText w:val="%7."/>
+      <w:lvlJc w:val="left"/>
+      <w:pPr>
+        <w:tabs>
+          <w:tab w:val="num" w:pos="5040"/>
+        </w:tabs>
+        <w:ind w:left="5040" w:hanging="360"/>
+      </w:pPr>
+    </w:lvl>
+    <w:lvl w:ilvl="7" w:tentative="1">
+      <w:start w:val="1"/>
+      <w:numFmt w:val="decimal"/>
+      <w:lvlText w:val="%8."/>
+      <w:lvlJc w:val="left"/>
+      <w:pPr>
+        <w:tabs>
+          <w:tab w:val="num" w:pos="5760"/>
+        </w:tabs>
+        <w:ind w:left="5760" w:hanging="360"/>
+      </w:pPr>
+    </w:lvl>
+    <w:lvl w:ilvl="8" w:tentative="1">
+      <w:start w:val="1"/>
+      <w:numFmt w:val="decimal"/>
+      <w:lvlText w:val="%9."/>
+      <w:lvlJc w:val="left"/>
+      <w:pPr>
+        <w:tabs>
+          <w:tab w:val="num" w:pos="6480"/>
+        </w:tabs>
+        <w:ind w:left="6480" w:hanging="360"/>
+      </w:pPr>
     </w:lvl>
   </w:abstractNum>
   <w:num w:numId="1" w16cid:durableId="904875991">
@@ -966,7 +1380,16 @@
     <w:abstractNumId w:val="0"/>
   </w:num>
   <w:num w:numId="4" w16cid:durableId="483277014">
+    <w:abstractNumId w:val="4"/>
+  </w:num>
+  <w:num w:numId="5" w16cid:durableId="1893807135">
+    <w:abstractNumId w:val="6"/>
+  </w:num>
+  <w:num w:numId="6" w16cid:durableId="2119526822">
     <w:abstractNumId w:val="3"/>
+  </w:num>
+  <w:num w:numId="7" w16cid:durableId="2086031688">
+    <w:abstractNumId w:val="5"/>
   </w:num>
 </w:numbering>
 </file>

</xml_diff>